<commit_message>
Removed donor mentions in proposal to keep it more focused
</commit_message>
<xml_diff>
--- a/DewiCats Deployment Process Proposal Working Draft 2.docx
+++ b/DewiCats Deployment Process Proposal Working Draft 2.docx
@@ -166,64 +166,6 @@
         <w:t>requirements and increases the overall treasury rewards rate by the quantity defined in the DewiCats Purrfect Tech Standard 01.</w:t>
       </w:r>
     </w:p>
-    <w:p/>
-    <w:p>
-      <w:r>
-        <w:rPr>
-          <w:b/>
-          <w:bCs/>
-          <w:u w:val="single"/>
-        </w:rPr>
-        <w:t>Donor</w:t>
-      </w:r>
-      <w:r>
-        <w:t xml:space="preserve"> – An individual who has contributed a certain amount of liquid assets whether through a single or reoccurring contribution as stated in the DewiCats Purrfect Tech Standard 01.</w:t>
-      </w:r>
-    </w:p>
-    <w:p/>
-    <w:p>
-      <w:proofErr w:type="spellStart"/>
-      <w:r>
-        <w:rPr>
-          <w:b/>
-          <w:bCs/>
-          <w:u w:val="single"/>
-        </w:rPr>
-        <w:t>Catastic</w:t>
-      </w:r>
-      <w:proofErr w:type="spellEnd"/>
-      <w:r>
-        <w:rPr>
-          <w:b/>
-          <w:bCs/>
-          <w:u w:val="single"/>
-        </w:rPr>
-        <w:t xml:space="preserve"> Donor</w:t>
-      </w:r>
-      <w:r>
-        <w:rPr>
-          <w:b/>
-          <w:bCs/>
-        </w:rPr>
-        <w:t xml:space="preserve"> </w:t>
-      </w:r>
-      <w:r>
-        <w:t xml:space="preserve">– An individual who meets the </w:t>
-      </w:r>
-      <w:r>
-        <w:rPr>
-          <w:b/>
-          <w:bCs/>
-          <w:i/>
-          <w:iCs/>
-        </w:rPr>
-        <w:t xml:space="preserve">donor </w:t>
-      </w:r>
-      <w:r>
-        <w:t>requirements and exceeds them to meet the quantity stated in the DewiCats Purrfect Tech Standard 01.</w:t>
-      </w:r>
-    </w:p>
-    <w:p/>
     <w:p/>
     <w:p>
       <w:r>

</xml_diff>

<commit_message>
Added deployed definition and Slight revisions
</commit_message>
<xml_diff>
--- a/DewiCats Deployment Process Proposal Working Draft 2.docx
+++ b/DewiCats Deployment Process Proposal Working Draft 2.docx
@@ -78,7 +78,19 @@
         <w:t xml:space="preserve"> of a hotspot/miner into the DewiCats treasury. Additionally,</w:t>
       </w:r>
       <w:r>
-        <w:t xml:space="preserve"> once deployed in the treasury,</w:t>
+        <w:t xml:space="preserve"> once </w:t>
+      </w:r>
+      <w:r>
+        <w:rPr>
+          <w:b/>
+          <w:bCs/>
+          <w:i/>
+          <w:iCs/>
+        </w:rPr>
+        <w:t>deployed</w:t>
+      </w:r>
+      <w:r>
+        <w:t xml:space="preserve"> in the treasury,</w:t>
       </w:r>
       <w:r>
         <w:t xml:space="preserve"> said individual will be solely accountable for the </w:t>
@@ -218,6 +230,32 @@
       </w:r>
       <w:r>
         <w:t>.</w:t>
+      </w:r>
+    </w:p>
+    <w:p/>
+    <w:p>
+      <w:r>
+        <w:rPr>
+          <w:b/>
+          <w:bCs/>
+          <w:u w:val="single"/>
+        </w:rPr>
+        <w:t>Deployed</w:t>
+      </w:r>
+      <w:r>
+        <w:t xml:space="preserve"> – A miner/hotspot which has completed the </w:t>
+      </w:r>
+      <w:r>
+        <w:rPr>
+          <w:b/>
+          <w:bCs/>
+          <w:i/>
+          <w:iCs/>
+        </w:rPr>
+        <w:t xml:space="preserve">deployment </w:t>
+      </w:r>
+      <w:r>
+        <w:t xml:space="preserve">process. </w:t>
       </w:r>
     </w:p>
     <w:p>
@@ -616,13 +654,37 @@
         <w:t>deployment</w:t>
       </w:r>
       <w:r>
-        <w:t xml:space="preserve"> process of miners into the DewiCats treasury. This process will outline what an individual should be following to successfully consider a miner as deployed into the treasury</w:t>
+        <w:t xml:space="preserve"> process of miners into the DewiCats treasury. This process will outline what an individual should be following to successfully consider a miner as </w:t>
+      </w:r>
+      <w:r>
+        <w:rPr>
+          <w:b/>
+          <w:bCs/>
+          <w:i/>
+          <w:iCs/>
+        </w:rPr>
+        <w:t xml:space="preserve">deployed </w:t>
+      </w:r>
+      <w:r>
+        <w:t>into the treasury</w:t>
       </w:r>
       <w:r>
         <w:t>,</w:t>
       </w:r>
       <w:r>
-        <w:t xml:space="preserve"> and the process of managing and maintaining once deployed.</w:t>
+        <w:t xml:space="preserve"> and the process of managing and maintaining once </w:t>
+      </w:r>
+      <w:r>
+        <w:rPr>
+          <w:b/>
+          <w:bCs/>
+          <w:i/>
+          <w:iCs/>
+        </w:rPr>
+        <w:t>deployed</w:t>
+      </w:r>
+      <w:r>
+        <w:t>.</w:t>
       </w:r>
       <w:r>
         <w:t xml:space="preserve"> </w:t>

</xml_diff>